<commit_message>
modificação de arquivos no repositório
</commit_message>
<xml_diff>
--- a/sistema_bancario/escopo_projeto_banco.docx
+++ b/sistema_bancario/escopo_projeto_banco.docx
@@ -238,7 +238,21 @@
         <w:rPr>
           <w:rFonts w:ascii="Arial" w:hAnsi="Arial" w:cs="Arial"/>
         </w:rPr>
-        <w:t>Os valores devem ser exibidos utilizando o formato R$ xxx.xx, exemplo:</w:t>
+        <w:t xml:space="preserve">Os valores devem ser exibidos utilizando o formato R$ </w:t>
+      </w:r>
+      <w:proofErr w:type="spellStart"/>
+      <w:r>
+        <w:rPr>
+          <w:rFonts w:ascii="Arial" w:hAnsi="Arial" w:cs="Arial"/>
+        </w:rPr>
+        <w:t>xxx.xx</w:t>
+      </w:r>
+      <w:proofErr w:type="spellEnd"/>
+      <w:r>
+        <w:rPr>
+          <w:rFonts w:ascii="Arial" w:hAnsi="Arial" w:cs="Arial"/>
+        </w:rPr>
+        <w:t>, exemplo:</w:t>
       </w:r>
     </w:p>
     <w:p>

</xml_diff>